<commit_message>
Presentation done. Final commit
</commit_message>
<xml_diff>
--- a/report/Draft.docx
+++ b/report/Draft.docx
@@ -695,7 +695,7 @@
             </w:rPr>
             <w:fldChar w:fldCharType="separate"/>
           </w:r>
-          <w:hyperlink w:anchor="_Toc212624984" w:history="1">
+          <w:hyperlink w:anchor="_Toc212625535" w:history="1">
             <w:r>
               <w:rPr>
                 <w:rStyle w:val="Hyperlink"/>
@@ -740,7 +740,7 @@
                 <w:noProof/>
                 <w:webHidden/>
               </w:rPr>
-              <w:instrText xml:space="preserve"> PAGEREF _Toc212624984 \h </w:instrText>
+              <w:instrText xml:space="preserve"> PAGEREF _Toc212625535 \h </w:instrText>
             </w:r>
             <w:r>
               <w:rPr>
@@ -783,7 +783,7 @@
               <w:lang w:val="en-ZA" w:eastAsia="en-ZA"/>
             </w:rPr>
           </w:pPr>
-          <w:hyperlink w:anchor="_Toc212624985" w:history="1">
+          <w:hyperlink w:anchor="_Toc212625536" w:history="1">
             <w:r>
               <w:rPr>
                 <w:rStyle w:val="Hyperlink"/>
@@ -828,7 +828,7 @@
                 <w:noProof/>
                 <w:webHidden/>
               </w:rPr>
-              <w:instrText xml:space="preserve"> PAGEREF _Toc212624985 \h </w:instrText>
+              <w:instrText xml:space="preserve"> PAGEREF _Toc212625536 \h </w:instrText>
             </w:r>
             <w:r>
               <w:rPr>
@@ -871,7 +871,7 @@
               <w:lang w:val="en-ZA" w:eastAsia="en-ZA"/>
             </w:rPr>
           </w:pPr>
-          <w:hyperlink w:anchor="_Toc212624986" w:history="1">
+          <w:hyperlink w:anchor="_Toc212625537" w:history="1">
             <w:r>
               <w:rPr>
                 <w:rStyle w:val="Hyperlink"/>
@@ -916,7 +916,7 @@
                 <w:noProof/>
                 <w:webHidden/>
               </w:rPr>
-              <w:instrText xml:space="preserve"> PAGEREF _Toc212624986 \h </w:instrText>
+              <w:instrText xml:space="preserve"> PAGEREF _Toc212625537 \h </w:instrText>
             </w:r>
             <w:r>
               <w:rPr>
@@ -958,7 +958,7 @@
               <w:lang w:val="en-ZA" w:eastAsia="en-ZA"/>
             </w:rPr>
           </w:pPr>
-          <w:hyperlink w:anchor="_Toc212624987" w:history="1">
+          <w:hyperlink w:anchor="_Toc212625538" w:history="1">
             <w:r>
               <w:rPr>
                 <w:rStyle w:val="Hyperlink"/>
@@ -1002,7 +1002,7 @@
                 <w:noProof/>
                 <w:webHidden/>
               </w:rPr>
-              <w:instrText xml:space="preserve"> PAGEREF _Toc212624987 \h </w:instrText>
+              <w:instrText xml:space="preserve"> PAGEREF _Toc212625538 \h </w:instrText>
             </w:r>
             <w:r>
               <w:rPr>
@@ -1044,7 +1044,7 @@
               <w:lang w:val="en-ZA" w:eastAsia="en-ZA"/>
             </w:rPr>
           </w:pPr>
-          <w:hyperlink w:anchor="_Toc212624988" w:history="1">
+          <w:hyperlink w:anchor="_Toc212625539" w:history="1">
             <w:r>
               <w:rPr>
                 <w:rStyle w:val="Hyperlink"/>
@@ -1088,7 +1088,7 @@
                 <w:noProof/>
                 <w:webHidden/>
               </w:rPr>
-              <w:instrText xml:space="preserve"> PAGEREF _Toc212624988 \h </w:instrText>
+              <w:instrText xml:space="preserve"> PAGEREF _Toc212625539 \h </w:instrText>
             </w:r>
             <w:r>
               <w:rPr>
@@ -1131,7 +1131,7 @@
               <w:lang w:val="en-ZA" w:eastAsia="en-ZA"/>
             </w:rPr>
           </w:pPr>
-          <w:hyperlink w:anchor="_Toc212624989" w:history="1">
+          <w:hyperlink w:anchor="_Toc212625540" w:history="1">
             <w:r>
               <w:rPr>
                 <w:rStyle w:val="Hyperlink"/>
@@ -1176,7 +1176,7 @@
                 <w:noProof/>
                 <w:webHidden/>
               </w:rPr>
-              <w:instrText xml:space="preserve"> PAGEREF _Toc212624989 \h </w:instrText>
+              <w:instrText xml:space="preserve"> PAGEREF _Toc212625540 \h </w:instrText>
             </w:r>
             <w:r>
               <w:rPr>
@@ -1218,7 +1218,7 @@
               <w:lang w:val="en-ZA" w:eastAsia="en-ZA"/>
             </w:rPr>
           </w:pPr>
-          <w:hyperlink w:anchor="_Toc212624990" w:history="1">
+          <w:hyperlink w:anchor="_Toc212625541" w:history="1">
             <w:r>
               <w:rPr>
                 <w:rStyle w:val="Hyperlink"/>
@@ -1262,7 +1262,7 @@
                 <w:noProof/>
                 <w:webHidden/>
               </w:rPr>
-              <w:instrText xml:space="preserve"> PAGEREF _Toc212624990 \h </w:instrText>
+              <w:instrText xml:space="preserve"> PAGEREF _Toc212625541 \h </w:instrText>
             </w:r>
             <w:r>
               <w:rPr>
@@ -1304,7 +1304,7 @@
               <w:lang w:val="en-ZA" w:eastAsia="en-ZA"/>
             </w:rPr>
           </w:pPr>
-          <w:hyperlink w:anchor="_Toc212624991" w:history="1">
+          <w:hyperlink w:anchor="_Toc212625542" w:history="1">
             <w:r>
               <w:rPr>
                 <w:rStyle w:val="Hyperlink"/>
@@ -1348,7 +1348,7 @@
                 <w:noProof/>
                 <w:webHidden/>
               </w:rPr>
-              <w:instrText xml:space="preserve"> PAGEREF _Toc212624991 \h </w:instrText>
+              <w:instrText xml:space="preserve"> PAGEREF _Toc212625542 \h </w:instrText>
             </w:r>
             <w:r>
               <w:rPr>
@@ -1390,7 +1390,7 @@
               <w:lang w:val="en-ZA" w:eastAsia="en-ZA"/>
             </w:rPr>
           </w:pPr>
-          <w:hyperlink w:anchor="_Toc212624992" w:history="1">
+          <w:hyperlink w:anchor="_Toc212625543" w:history="1">
             <w:r>
               <w:rPr>
                 <w:rStyle w:val="Hyperlink"/>
@@ -1434,7 +1434,7 @@
                 <w:noProof/>
                 <w:webHidden/>
               </w:rPr>
-              <w:instrText xml:space="preserve"> PAGEREF _Toc212624992 \h </w:instrText>
+              <w:instrText xml:space="preserve"> PAGEREF _Toc212625543 \h </w:instrText>
             </w:r>
             <w:r>
               <w:rPr>
@@ -1476,7 +1476,7 @@
               <w:lang w:val="en-ZA" w:eastAsia="en-ZA"/>
             </w:rPr>
           </w:pPr>
-          <w:hyperlink w:anchor="_Toc212624993" w:history="1">
+          <w:hyperlink w:anchor="_Toc212625544" w:history="1">
             <w:r>
               <w:rPr>
                 <w:rStyle w:val="Hyperlink"/>
@@ -1520,7 +1520,7 @@
                 <w:noProof/>
                 <w:webHidden/>
               </w:rPr>
-              <w:instrText xml:space="preserve"> PAGEREF _Toc212624993 \h </w:instrText>
+              <w:instrText xml:space="preserve"> PAGEREF _Toc212625544 \h </w:instrText>
             </w:r>
             <w:r>
               <w:rPr>
@@ -1562,7 +1562,7 @@
               <w:lang w:val="en-ZA" w:eastAsia="en-ZA"/>
             </w:rPr>
           </w:pPr>
-          <w:hyperlink w:anchor="_Toc212624994" w:history="1">
+          <w:hyperlink w:anchor="_Toc212625545" w:history="1">
             <w:r>
               <w:rPr>
                 <w:rStyle w:val="Hyperlink"/>
@@ -1606,7 +1606,7 @@
                 <w:noProof/>
                 <w:webHidden/>
               </w:rPr>
-              <w:instrText xml:space="preserve"> PAGEREF _Toc212624994 \h </w:instrText>
+              <w:instrText xml:space="preserve"> PAGEREF _Toc212625545 \h </w:instrText>
             </w:r>
             <w:r>
               <w:rPr>
@@ -1648,7 +1648,7 @@
               <w:lang w:val="en-ZA" w:eastAsia="en-ZA"/>
             </w:rPr>
           </w:pPr>
-          <w:hyperlink w:anchor="_Toc212624995" w:history="1">
+          <w:hyperlink w:anchor="_Toc212625546" w:history="1">
             <w:r>
               <w:rPr>
                 <w:rStyle w:val="Hyperlink"/>
@@ -1692,7 +1692,7 @@
                 <w:noProof/>
                 <w:webHidden/>
               </w:rPr>
-              <w:instrText xml:space="preserve"> PAGEREF _Toc212624995 \h </w:instrText>
+              <w:instrText xml:space="preserve"> PAGEREF _Toc212625546 \h </w:instrText>
             </w:r>
             <w:r>
               <w:rPr>
@@ -1734,7 +1734,7 @@
               <w:lang w:val="en-ZA" w:eastAsia="en-ZA"/>
             </w:rPr>
           </w:pPr>
-          <w:hyperlink w:anchor="_Toc212624996" w:history="1">
+          <w:hyperlink w:anchor="_Toc212625547" w:history="1">
             <w:r>
               <w:rPr>
                 <w:rStyle w:val="Hyperlink"/>
@@ -1778,7 +1778,7 @@
                 <w:noProof/>
                 <w:webHidden/>
               </w:rPr>
-              <w:instrText xml:space="preserve"> PAGEREF _Toc212624996 \h </w:instrText>
+              <w:instrText xml:space="preserve"> PAGEREF _Toc212625547 \h </w:instrText>
             </w:r>
             <w:r>
               <w:rPr>
@@ -1820,7 +1820,7 @@
               <w:lang w:val="en-ZA" w:eastAsia="en-ZA"/>
             </w:rPr>
           </w:pPr>
-          <w:hyperlink w:anchor="_Toc212624997" w:history="1">
+          <w:hyperlink w:anchor="_Toc212625548" w:history="1">
             <w:r>
               <w:rPr>
                 <w:rStyle w:val="Hyperlink"/>
@@ -1864,7 +1864,7 @@
                 <w:noProof/>
                 <w:webHidden/>
               </w:rPr>
-              <w:instrText xml:space="preserve"> PAGEREF _Toc212624997 \h </w:instrText>
+              <w:instrText xml:space="preserve"> PAGEREF _Toc212625548 \h </w:instrText>
             </w:r>
             <w:r>
               <w:rPr>
@@ -1906,7 +1906,7 @@
               <w:lang w:val="en-ZA" w:eastAsia="en-ZA"/>
             </w:rPr>
           </w:pPr>
-          <w:hyperlink w:anchor="_Toc212624998" w:history="1">
+          <w:hyperlink w:anchor="_Toc212625549" w:history="1">
             <w:r>
               <w:rPr>
                 <w:rStyle w:val="Hyperlink"/>
@@ -1950,7 +1950,7 @@
                 <w:noProof/>
                 <w:webHidden/>
               </w:rPr>
-              <w:instrText xml:space="preserve"> PAGEREF _Toc212624998 \h </w:instrText>
+              <w:instrText xml:space="preserve"> PAGEREF _Toc212625549 \h </w:instrText>
             </w:r>
             <w:r>
               <w:rPr>
@@ -1992,7 +1992,7 @@
               <w:lang w:val="en-ZA" w:eastAsia="en-ZA"/>
             </w:rPr>
           </w:pPr>
-          <w:hyperlink w:anchor="_Toc212624999" w:history="1">
+          <w:hyperlink w:anchor="_Toc212625550" w:history="1">
             <w:r>
               <w:rPr>
                 <w:rStyle w:val="Hyperlink"/>
@@ -2036,7 +2036,7 @@
                 <w:noProof/>
                 <w:webHidden/>
               </w:rPr>
-              <w:instrText xml:space="preserve"> PAGEREF _Toc212624999 \h </w:instrText>
+              <w:instrText xml:space="preserve"> PAGEREF _Toc212625550 \h </w:instrText>
             </w:r>
             <w:r>
               <w:rPr>
@@ -2079,7 +2079,7 @@
               <w:lang w:val="en-ZA" w:eastAsia="en-ZA"/>
             </w:rPr>
           </w:pPr>
-          <w:hyperlink w:anchor="_Toc212625000" w:history="1">
+          <w:hyperlink w:anchor="_Toc212625551" w:history="1">
             <w:r>
               <w:rPr>
                 <w:rStyle w:val="Hyperlink"/>
@@ -2124,7 +2124,7 @@
                 <w:noProof/>
                 <w:webHidden/>
               </w:rPr>
-              <w:instrText xml:space="preserve"> PAGEREF _Toc212625000 \h </w:instrText>
+              <w:instrText xml:space="preserve"> PAGEREF _Toc212625551 \h </w:instrText>
             </w:r>
             <w:r>
               <w:rPr>
@@ -2167,7 +2167,7 @@
               <w:lang w:val="en-ZA" w:eastAsia="en-ZA"/>
             </w:rPr>
           </w:pPr>
-          <w:hyperlink w:anchor="_Toc212625001" w:history="1">
+          <w:hyperlink w:anchor="_Toc212625552" w:history="1">
             <w:r>
               <w:rPr>
                 <w:rStyle w:val="Hyperlink"/>
@@ -2212,7 +2212,7 @@
                 <w:noProof/>
                 <w:webHidden/>
               </w:rPr>
-              <w:instrText xml:space="preserve"> PAGEREF _Toc212625001 \h </w:instrText>
+              <w:instrText xml:space="preserve"> PAGEREF _Toc212625552 \h </w:instrText>
             </w:r>
             <w:r>
               <w:rPr>
@@ -2255,7 +2255,7 @@
               <w:lang w:val="en-ZA" w:eastAsia="en-ZA"/>
             </w:rPr>
           </w:pPr>
-          <w:hyperlink w:anchor="_Toc212625002" w:history="1">
+          <w:hyperlink w:anchor="_Toc212625553" w:history="1">
             <w:r>
               <w:rPr>
                 <w:rStyle w:val="Hyperlink"/>
@@ -2300,7 +2300,7 @@
                 <w:noProof/>
                 <w:webHidden/>
               </w:rPr>
-              <w:instrText xml:space="preserve"> PAGEREF _Toc212625002 \h </w:instrText>
+              <w:instrText xml:space="preserve"> PAGEREF _Toc212625553 \h </w:instrText>
             </w:r>
             <w:r>
               <w:rPr>
@@ -2343,7 +2343,7 @@
               <w:lang w:val="en-ZA" w:eastAsia="en-ZA"/>
             </w:rPr>
           </w:pPr>
-          <w:hyperlink w:anchor="_Toc212625003" w:history="1">
+          <w:hyperlink w:anchor="_Toc212625554" w:history="1">
             <w:r>
               <w:rPr>
                 <w:rStyle w:val="Hyperlink"/>
@@ -2388,7 +2388,7 @@
                 <w:noProof/>
                 <w:webHidden/>
               </w:rPr>
-              <w:instrText xml:space="preserve"> PAGEREF _Toc212625003 \h </w:instrText>
+              <w:instrText xml:space="preserve"> PAGEREF _Toc212625554 \h </w:instrText>
             </w:r>
             <w:r>
               <w:rPr>
@@ -2431,7 +2431,7 @@
               <w:lang w:val="en-ZA" w:eastAsia="en-ZA"/>
             </w:rPr>
           </w:pPr>
-          <w:hyperlink w:anchor="_Toc212625004" w:history="1">
+          <w:hyperlink w:anchor="_Toc212625555" w:history="1">
             <w:r>
               <w:rPr>
                 <w:rStyle w:val="Hyperlink"/>
@@ -2476,7 +2476,7 @@
                 <w:noProof/>
                 <w:webHidden/>
               </w:rPr>
-              <w:instrText xml:space="preserve"> PAGEREF _Toc212625004 \h </w:instrText>
+              <w:instrText xml:space="preserve"> PAGEREF _Toc212625555 \h </w:instrText>
             </w:r>
             <w:r>
               <w:rPr>
@@ -2518,7 +2518,7 @@
               <w:lang w:val="en-ZA" w:eastAsia="en-ZA"/>
             </w:rPr>
           </w:pPr>
-          <w:hyperlink w:anchor="_Toc212625005" w:history="1">
+          <w:hyperlink w:anchor="_Toc212625556" w:history="1">
             <w:r>
               <w:rPr>
                 <w:rStyle w:val="Hyperlink"/>
@@ -2562,7 +2562,7 @@
                 <w:noProof/>
                 <w:webHidden/>
               </w:rPr>
-              <w:instrText xml:space="preserve"> PAGEREF _Toc212625005 \h </w:instrText>
+              <w:instrText xml:space="preserve"> PAGEREF _Toc212625556 \h </w:instrText>
             </w:r>
             <w:r>
               <w:rPr>
@@ -2604,7 +2604,7 @@
               <w:lang w:val="en-ZA" w:eastAsia="en-ZA"/>
             </w:rPr>
           </w:pPr>
-          <w:hyperlink w:anchor="_Toc212625006" w:history="1">
+          <w:hyperlink w:anchor="_Toc212625557" w:history="1">
             <w:r>
               <w:rPr>
                 <w:rStyle w:val="Hyperlink"/>
@@ -2648,7 +2648,7 @@
                 <w:noProof/>
                 <w:webHidden/>
               </w:rPr>
-              <w:instrText xml:space="preserve"> PAGEREF _Toc212625006 \h </w:instrText>
+              <w:instrText xml:space="preserve"> PAGEREF _Toc212625557 \h </w:instrText>
             </w:r>
             <w:r>
               <w:rPr>
@@ -2690,7 +2690,7 @@
               <w:lang w:val="en-ZA" w:eastAsia="en-ZA"/>
             </w:rPr>
           </w:pPr>
-          <w:hyperlink w:anchor="_Toc212625007" w:history="1">
+          <w:hyperlink w:anchor="_Toc212625558" w:history="1">
             <w:r>
               <w:rPr>
                 <w:rStyle w:val="Hyperlink"/>
@@ -2734,7 +2734,7 @@
                 <w:noProof/>
                 <w:webHidden/>
               </w:rPr>
-              <w:instrText xml:space="preserve"> PAGEREF _Toc212625007 \h </w:instrText>
+              <w:instrText xml:space="preserve"> PAGEREF _Toc212625558 \h </w:instrText>
             </w:r>
             <w:r>
               <w:rPr>
@@ -2776,7 +2776,7 @@
               <w:lang w:val="en-ZA" w:eastAsia="en-ZA"/>
             </w:rPr>
           </w:pPr>
-          <w:hyperlink w:anchor="_Toc212625008" w:history="1">
+          <w:hyperlink w:anchor="_Toc212625559" w:history="1">
             <w:r>
               <w:rPr>
                 <w:rStyle w:val="Hyperlink"/>
@@ -2820,7 +2820,7 @@
                 <w:noProof/>
                 <w:webHidden/>
               </w:rPr>
-              <w:instrText xml:space="preserve"> PAGEREF _Toc212625008 \h </w:instrText>
+              <w:instrText xml:space="preserve"> PAGEREF _Toc212625559 \h </w:instrText>
             </w:r>
             <w:r>
               <w:rPr>
@@ -2862,7 +2862,7 @@
               <w:lang w:val="en-ZA" w:eastAsia="en-ZA"/>
             </w:rPr>
           </w:pPr>
-          <w:hyperlink w:anchor="_Toc212625009" w:history="1">
+          <w:hyperlink w:anchor="_Toc212625560" w:history="1">
             <w:r>
               <w:rPr>
                 <w:rStyle w:val="Hyperlink"/>
@@ -2906,7 +2906,7 @@
                 <w:noProof/>
                 <w:webHidden/>
               </w:rPr>
-              <w:instrText xml:space="preserve"> PAGEREF _Toc212625009 \h </w:instrText>
+              <w:instrText xml:space="preserve"> PAGEREF _Toc212625560 \h </w:instrText>
             </w:r>
             <w:r>
               <w:rPr>
@@ -2948,7 +2948,7 @@
               <w:lang w:val="en-ZA" w:eastAsia="en-ZA"/>
             </w:rPr>
           </w:pPr>
-          <w:hyperlink w:anchor="_Toc212625010" w:history="1">
+          <w:hyperlink w:anchor="_Toc212625561" w:history="1">
             <w:r>
               <w:rPr>
                 <w:rStyle w:val="Hyperlink"/>
@@ -2992,7 +2992,7 @@
                 <w:noProof/>
                 <w:webHidden/>
               </w:rPr>
-              <w:instrText xml:space="preserve"> PAGEREF _Toc212625010 \h </w:instrText>
+              <w:instrText xml:space="preserve"> PAGEREF _Toc212625561 \h </w:instrText>
             </w:r>
             <w:r>
               <w:rPr>
@@ -3035,7 +3035,7 @@
               <w:lang w:val="en-ZA" w:eastAsia="en-ZA"/>
             </w:rPr>
           </w:pPr>
-          <w:hyperlink w:anchor="_Toc212625011" w:history="1">
+          <w:hyperlink w:anchor="_Toc212625562" w:history="1">
             <w:r>
               <w:rPr>
                 <w:rStyle w:val="Hyperlink"/>
@@ -3080,7 +3080,7 @@
                 <w:noProof/>
                 <w:webHidden/>
               </w:rPr>
-              <w:instrText xml:space="preserve"> PAGEREF _Toc212625011 \h </w:instrText>
+              <w:instrText xml:space="preserve"> PAGEREF _Toc212625562 \h </w:instrText>
             </w:r>
             <w:r>
               <w:rPr>
@@ -3123,7 +3123,7 @@
               <w:lang w:val="en-ZA" w:eastAsia="en-ZA"/>
             </w:rPr>
           </w:pPr>
-          <w:hyperlink w:anchor="_Toc212625012" w:history="1">
+          <w:hyperlink w:anchor="_Toc212625563" w:history="1">
             <w:r>
               <w:rPr>
                 <w:rStyle w:val="Hyperlink"/>
@@ -3168,7 +3168,7 @@
                 <w:noProof/>
                 <w:webHidden/>
               </w:rPr>
-              <w:instrText xml:space="preserve"> PAGEREF _Toc212625012 \h </w:instrText>
+              <w:instrText xml:space="preserve"> PAGEREF _Toc212625563 \h </w:instrText>
             </w:r>
             <w:r>
               <w:rPr>
@@ -3255,7 +3255,7 @@
       <w:r>
         <w:fldChar w:fldCharType="separate"/>
       </w:r>
-      <w:hyperlink w:anchor="_Toc212625088" w:history="1">
+      <w:hyperlink w:anchor="_Toc212625564" w:history="1">
         <w:r>
           <w:rPr>
             <w:rStyle w:val="Hyperlink"/>
@@ -3282,7 +3282,7 @@
             <w:noProof/>
             <w:webHidden/>
           </w:rPr>
-          <w:instrText xml:space="preserve"> PAGEREF _Toc212625088 \h </w:instrText>
+          <w:instrText xml:space="preserve"> PAGEREF _Toc212625564 \h </w:instrText>
         </w:r>
         <w:r>
           <w:rPr>
@@ -3324,7 +3324,7 @@
           <w:lang w:val="en-ZA" w:eastAsia="en-ZA"/>
         </w:rPr>
       </w:pPr>
-      <w:hyperlink w:anchor="_Toc212625089" w:history="1">
+      <w:hyperlink w:anchor="_Toc212625565" w:history="1">
         <w:r>
           <w:rPr>
             <w:rStyle w:val="Hyperlink"/>
@@ -3351,7 +3351,7 @@
             <w:noProof/>
             <w:webHidden/>
           </w:rPr>
-          <w:instrText xml:space="preserve"> PAGEREF _Toc212625089 \h </w:instrText>
+          <w:instrText xml:space="preserve"> PAGEREF _Toc212625565 \h </w:instrText>
         </w:r>
         <w:r>
           <w:rPr>
@@ -3393,7 +3393,7 @@
           <w:lang w:val="en-ZA" w:eastAsia="en-ZA"/>
         </w:rPr>
       </w:pPr>
-      <w:hyperlink w:anchor="_Toc212625090" w:history="1">
+      <w:hyperlink w:anchor="_Toc212625566" w:history="1">
         <w:r>
           <w:rPr>
             <w:rStyle w:val="Hyperlink"/>
@@ -3420,7 +3420,7 @@
             <w:noProof/>
             <w:webHidden/>
           </w:rPr>
-          <w:instrText xml:space="preserve"> PAGEREF _Toc212625090 \h </w:instrText>
+          <w:instrText xml:space="preserve"> PAGEREF _Toc212625566 \h </w:instrText>
         </w:r>
         <w:r>
           <w:rPr>
@@ -3462,7 +3462,7 @@
           <w:lang w:val="en-ZA" w:eastAsia="en-ZA"/>
         </w:rPr>
       </w:pPr>
-      <w:hyperlink w:anchor="_Toc212625091" w:history="1">
+      <w:hyperlink w:anchor="_Toc212625567" w:history="1">
         <w:r>
           <w:rPr>
             <w:rStyle w:val="Hyperlink"/>
@@ -3489,7 +3489,7 @@
             <w:noProof/>
             <w:webHidden/>
           </w:rPr>
-          <w:instrText xml:space="preserve"> PAGEREF _Toc212625091 \h </w:instrText>
+          <w:instrText xml:space="preserve"> PAGEREF _Toc212625567 \h </w:instrText>
         </w:r>
         <w:r>
           <w:rPr>
@@ -3531,7 +3531,7 @@
           <w:lang w:val="en-ZA" w:eastAsia="en-ZA"/>
         </w:rPr>
       </w:pPr>
-      <w:hyperlink w:anchor="_Toc212625092" w:history="1">
+      <w:hyperlink w:anchor="_Toc212625568" w:history="1">
         <w:r>
           <w:rPr>
             <w:rStyle w:val="Hyperlink"/>
@@ -3558,7 +3558,7 @@
             <w:noProof/>
             <w:webHidden/>
           </w:rPr>
-          <w:instrText xml:space="preserve"> PAGEREF _Toc212625092 \h </w:instrText>
+          <w:instrText xml:space="preserve"> PAGEREF _Toc212625568 \h </w:instrText>
         </w:r>
         <w:r>
           <w:rPr>
@@ -3600,7 +3600,7 @@
           <w:lang w:val="en-ZA" w:eastAsia="en-ZA"/>
         </w:rPr>
       </w:pPr>
-      <w:hyperlink w:anchor="_Toc212625093" w:history="1">
+      <w:hyperlink w:anchor="_Toc212625569" w:history="1">
         <w:r>
           <w:rPr>
             <w:rStyle w:val="Hyperlink"/>
@@ -3627,7 +3627,7 @@
             <w:noProof/>
             <w:webHidden/>
           </w:rPr>
-          <w:instrText xml:space="preserve"> PAGEREF _Toc212625093 \h </w:instrText>
+          <w:instrText xml:space="preserve"> PAGEREF _Toc212625569 \h </w:instrText>
         </w:r>
         <w:r>
           <w:rPr>
@@ -3669,7 +3669,7 @@
           <w:lang w:val="en-ZA" w:eastAsia="en-ZA"/>
         </w:rPr>
       </w:pPr>
-      <w:hyperlink w:anchor="_Toc212625094" w:history="1">
+      <w:hyperlink w:anchor="_Toc212625570" w:history="1">
         <w:r>
           <w:rPr>
             <w:rStyle w:val="Hyperlink"/>
@@ -3696,7 +3696,7 @@
             <w:noProof/>
             <w:webHidden/>
           </w:rPr>
-          <w:instrText xml:space="preserve"> PAGEREF _Toc212625094 \h </w:instrText>
+          <w:instrText xml:space="preserve"> PAGEREF _Toc212625570 \h </w:instrText>
         </w:r>
         <w:r>
           <w:rPr>
@@ -3738,7 +3738,7 @@
           <w:lang w:val="en-ZA" w:eastAsia="en-ZA"/>
         </w:rPr>
       </w:pPr>
-      <w:hyperlink w:anchor="_Toc212625095" w:history="1">
+      <w:hyperlink w:anchor="_Toc212625571" w:history="1">
         <w:r>
           <w:rPr>
             <w:rStyle w:val="Hyperlink"/>
@@ -3765,7 +3765,7 @@
             <w:noProof/>
             <w:webHidden/>
           </w:rPr>
-          <w:instrText xml:space="preserve"> PAGEREF _Toc212625095 \h </w:instrText>
+          <w:instrText xml:space="preserve"> PAGEREF _Toc212625571 \h </w:instrText>
         </w:r>
         <w:r>
           <w:rPr>
@@ -3807,7 +3807,7 @@
           <w:lang w:val="en-ZA" w:eastAsia="en-ZA"/>
         </w:rPr>
       </w:pPr>
-      <w:hyperlink w:anchor="_Toc212625096" w:history="1">
+      <w:hyperlink w:anchor="_Toc212625572" w:history="1">
         <w:r>
           <w:rPr>
             <w:rStyle w:val="Hyperlink"/>
@@ -3834,7 +3834,7 @@
             <w:noProof/>
             <w:webHidden/>
           </w:rPr>
-          <w:instrText xml:space="preserve"> PAGEREF _Toc212625096 \h </w:instrText>
+          <w:instrText xml:space="preserve"> PAGEREF _Toc212625572 \h </w:instrText>
         </w:r>
         <w:r>
           <w:rPr>
@@ -3876,7 +3876,7 @@
           <w:lang w:val="en-ZA" w:eastAsia="en-ZA"/>
         </w:rPr>
       </w:pPr>
-      <w:hyperlink w:anchor="_Toc212625097" w:history="1">
+      <w:hyperlink w:anchor="_Toc212625573" w:history="1">
         <w:r>
           <w:rPr>
             <w:rStyle w:val="Hyperlink"/>
@@ -3903,7 +3903,7 @@
             <w:noProof/>
             <w:webHidden/>
           </w:rPr>
-          <w:instrText xml:space="preserve"> PAGEREF _Toc212625097 \h </w:instrText>
+          <w:instrText xml:space="preserve"> PAGEREF _Toc212625573 \h </w:instrText>
         </w:r>
         <w:r>
           <w:rPr>
@@ -3945,7 +3945,7 @@
           <w:lang w:val="en-ZA" w:eastAsia="en-ZA"/>
         </w:rPr>
       </w:pPr>
-      <w:hyperlink w:anchor="_Toc212625098" w:history="1">
+      <w:hyperlink w:anchor="_Toc212625574" w:history="1">
         <w:r>
           <w:rPr>
             <w:rStyle w:val="Hyperlink"/>
@@ -3972,7 +3972,7 @@
             <w:noProof/>
             <w:webHidden/>
           </w:rPr>
-          <w:instrText xml:space="preserve"> PAGEREF _Toc212625098 \h </w:instrText>
+          <w:instrText xml:space="preserve"> PAGEREF _Toc212625574 \h </w:instrText>
         </w:r>
         <w:r>
           <w:rPr>
@@ -4014,7 +4014,7 @@
           <w:lang w:val="en-ZA" w:eastAsia="en-ZA"/>
         </w:rPr>
       </w:pPr>
-      <w:hyperlink w:anchor="_Toc212625099" w:history="1">
+      <w:hyperlink w:anchor="_Toc212625575" w:history="1">
         <w:r>
           <w:rPr>
             <w:rStyle w:val="Hyperlink"/>
@@ -4041,7 +4041,7 @@
             <w:noProof/>
             <w:webHidden/>
           </w:rPr>
-          <w:instrText xml:space="preserve"> PAGEREF _Toc212625099 \h </w:instrText>
+          <w:instrText xml:space="preserve"> PAGEREF _Toc212625575 \h </w:instrText>
         </w:r>
         <w:r>
           <w:rPr>
@@ -4083,7 +4083,7 @@
           <w:lang w:val="en-ZA" w:eastAsia="en-ZA"/>
         </w:rPr>
       </w:pPr>
-      <w:hyperlink w:anchor="_Toc212625100" w:history="1">
+      <w:hyperlink w:anchor="_Toc212625576" w:history="1">
         <w:r>
           <w:rPr>
             <w:rStyle w:val="Hyperlink"/>
@@ -4110,7 +4110,7 @@
             <w:noProof/>
             <w:webHidden/>
           </w:rPr>
-          <w:instrText xml:space="preserve"> PAGEREF _Toc212625100 \h </w:instrText>
+          <w:instrText xml:space="preserve"> PAGEREF _Toc212625576 \h </w:instrText>
         </w:r>
         <w:r>
           <w:rPr>
@@ -4152,7 +4152,7 @@
           <w:lang w:val="en-ZA" w:eastAsia="en-ZA"/>
         </w:rPr>
       </w:pPr>
-      <w:hyperlink w:anchor="_Toc212625101" w:history="1">
+      <w:hyperlink w:anchor="_Toc212625577" w:history="1">
         <w:r>
           <w:rPr>
             <w:rStyle w:val="Hyperlink"/>
@@ -4179,7 +4179,7 @@
             <w:noProof/>
             <w:webHidden/>
           </w:rPr>
-          <w:instrText xml:space="preserve"> PAGEREF _Toc212625101 \h </w:instrText>
+          <w:instrText xml:space="preserve"> PAGEREF _Toc212625577 \h </w:instrText>
         </w:r>
         <w:r>
           <w:rPr>
@@ -4221,7 +4221,7 @@
           <w:lang w:val="en-ZA" w:eastAsia="en-ZA"/>
         </w:rPr>
       </w:pPr>
-      <w:hyperlink w:anchor="_Toc212625102" w:history="1">
+      <w:hyperlink w:anchor="_Toc212625578" w:history="1">
         <w:r>
           <w:rPr>
             <w:rStyle w:val="Hyperlink"/>
@@ -4248,7 +4248,7 @@
             <w:noProof/>
             <w:webHidden/>
           </w:rPr>
-          <w:instrText xml:space="preserve"> PAGEREF _Toc212625102 \h </w:instrText>
+          <w:instrText xml:space="preserve"> PAGEREF _Toc212625578 \h </w:instrText>
         </w:r>
         <w:r>
           <w:rPr>
@@ -4290,7 +4290,7 @@
           <w:lang w:val="en-ZA" w:eastAsia="en-ZA"/>
         </w:rPr>
       </w:pPr>
-      <w:hyperlink w:anchor="_Toc212625103" w:history="1">
+      <w:hyperlink w:anchor="_Toc212625579" w:history="1">
         <w:r>
           <w:rPr>
             <w:rStyle w:val="Hyperlink"/>
@@ -4317,7 +4317,7 @@
             <w:noProof/>
             <w:webHidden/>
           </w:rPr>
-          <w:instrText xml:space="preserve"> PAGEREF _Toc212625103 \h </w:instrText>
+          <w:instrText xml:space="preserve"> PAGEREF _Toc212625579 \h </w:instrText>
         </w:r>
         <w:r>
           <w:rPr>
@@ -4359,7 +4359,7 @@
           <w:lang w:val="en-ZA" w:eastAsia="en-ZA"/>
         </w:rPr>
       </w:pPr>
-      <w:hyperlink w:anchor="_Toc212625104" w:history="1">
+      <w:hyperlink w:anchor="_Toc212625580" w:history="1">
         <w:r>
           <w:rPr>
             <w:rStyle w:val="Hyperlink"/>
@@ -4386,7 +4386,7 @@
             <w:noProof/>
             <w:webHidden/>
           </w:rPr>
-          <w:instrText xml:space="preserve"> PAGEREF _Toc212625104 \h </w:instrText>
+          <w:instrText xml:space="preserve"> PAGEREF _Toc212625580 \h </w:instrText>
         </w:r>
         <w:r>
           <w:rPr>
@@ -4489,7 +4489,7 @@
       <w:pPr>
         <w:pStyle w:val="Heading1"/>
       </w:pPr>
-      <w:bookmarkStart w:id="19" w:name="_Toc212624984"/>
+      <w:bookmarkStart w:id="19" w:name="_Toc212625535"/>
       <w:r>
         <w:lastRenderedPageBreak/>
         <w:t>Background on MVT</w:t>
@@ -4584,7 +4584,7 @@
       </w:pPr>
       <w:bookmarkStart w:id="20" w:name="_Ref212467218"/>
       <w:bookmarkStart w:id="21" w:name="_Ref212467212"/>
-      <w:bookmarkStart w:id="22" w:name="_Toc212625088"/>
+      <w:bookmarkStart w:id="22" w:name="_Toc212625564"/>
       <w:r>
         <w:t xml:space="preserve">Figure </w:t>
       </w:r>
@@ -4638,7 +4638,7 @@
       <w:pPr>
         <w:pStyle w:val="Heading1"/>
       </w:pPr>
-      <w:bookmarkStart w:id="23" w:name="_Toc212624985"/>
+      <w:bookmarkStart w:id="23" w:name="_Toc212625536"/>
       <w:r>
         <w:lastRenderedPageBreak/>
         <w:t>Objectives of Research</w:t>
@@ -4710,7 +4710,7 @@
       <w:pPr>
         <w:pStyle w:val="Heading1"/>
       </w:pPr>
-      <w:bookmarkStart w:id="24" w:name="_Toc212624986"/>
+      <w:bookmarkStart w:id="24" w:name="_Toc212625537"/>
       <w:r>
         <w:t>Hardware Setup</w:t>
       </w:r>
@@ -4720,7 +4720,7 @@
       <w:pPr>
         <w:pStyle w:val="Heading2"/>
       </w:pPr>
-      <w:bookmarkStart w:id="25" w:name="_Toc212624987"/>
+      <w:bookmarkStart w:id="25" w:name="_Toc212625538"/>
       <w:r>
         <w:t>Full Final Hardware Setup</w:t>
       </w:r>
@@ -4956,7 +4956,7 @@
         <w:jc w:val="center"/>
       </w:pPr>
       <w:bookmarkStart w:id="26" w:name="_Ref212530262"/>
-      <w:bookmarkStart w:id="27" w:name="_Toc212625089"/>
+      <w:bookmarkStart w:id="27" w:name="_Toc212625565"/>
       <w:r>
         <w:t xml:space="preserve">Figure </w:t>
       </w:r>
@@ -5695,7 +5695,7 @@
         <w:jc w:val="center"/>
       </w:pPr>
       <w:bookmarkStart w:id="30" w:name="_Ref212534037"/>
-      <w:bookmarkStart w:id="31" w:name="_Toc212625090"/>
+      <w:bookmarkStart w:id="31" w:name="_Toc212625566"/>
       <w:r>
         <w:t xml:space="preserve">Figure </w:t>
       </w:r>
@@ -5727,7 +5727,7 @@
       <w:pPr>
         <w:pStyle w:val="Heading2"/>
       </w:pPr>
-      <w:bookmarkStart w:id="32" w:name="_Toc212624988"/>
+      <w:bookmarkStart w:id="32" w:name="_Toc212625539"/>
       <w:r>
         <w:lastRenderedPageBreak/>
         <w:t>Prototyping PCB Design</w:t>
@@ -5944,7 +5944,7 @@
         <w:jc w:val="center"/>
       </w:pPr>
       <w:bookmarkStart w:id="33" w:name="_Ref212531165"/>
-      <w:bookmarkStart w:id="34" w:name="_Toc212625091"/>
+      <w:bookmarkStart w:id="34" w:name="_Toc212625567"/>
       <w:r>
         <w:t xml:space="preserve">Figure </w:t>
       </w:r>
@@ -5976,7 +5976,7 @@
       <w:pPr>
         <w:pStyle w:val="Heading1"/>
       </w:pPr>
-      <w:bookmarkStart w:id="35" w:name="_Toc212624989"/>
+      <w:bookmarkStart w:id="35" w:name="_Toc212625540"/>
       <w:r>
         <w:lastRenderedPageBreak/>
         <w:t>Calibration</w:t>
@@ -6001,7 +6001,7 @@
       <w:pPr>
         <w:pStyle w:val="Heading2"/>
       </w:pPr>
-      <w:bookmarkStart w:id="36" w:name="_Toc212624990"/>
+      <w:bookmarkStart w:id="36" w:name="_Toc212625541"/>
       <w:r>
         <w:t xml:space="preserve">DAC </w:t>
       </w:r>
@@ -6103,7 +6103,7 @@
         <w:jc w:val="center"/>
       </w:pPr>
       <w:bookmarkStart w:id="37" w:name="_Ref212538964"/>
-      <w:bookmarkStart w:id="38" w:name="_Toc212625092"/>
+      <w:bookmarkStart w:id="38" w:name="_Toc212625568"/>
       <w:r>
         <w:t xml:space="preserve">Figure </w:t>
       </w:r>
@@ -6697,7 +6697,7 @@
       <w:pPr>
         <w:pStyle w:val="Heading2"/>
       </w:pPr>
-      <w:bookmarkStart w:id="40" w:name="_Toc212624991"/>
+      <w:bookmarkStart w:id="40" w:name="_Toc212625542"/>
       <w:r>
         <w:lastRenderedPageBreak/>
         <w:t>DAC Calibration Methodologies</w:t>
@@ -6719,7 +6719,7 @@
       <w:pPr>
         <w:pStyle w:val="Heading3"/>
       </w:pPr>
-      <w:bookmarkStart w:id="41" w:name="_Toc212624992"/>
+      <w:bookmarkStart w:id="41" w:name="_Toc212625543"/>
       <w:r>
         <w:t>Triangle Wave Calibration</w:t>
       </w:r>
@@ -6831,7 +6831,7 @@
         <w:jc w:val="center"/>
       </w:pPr>
       <w:bookmarkStart w:id="42" w:name="_Ref212543537"/>
-      <w:bookmarkStart w:id="43" w:name="_Toc212625093"/>
+      <w:bookmarkStart w:id="43" w:name="_Toc212625569"/>
       <w:r>
         <w:t xml:space="preserve">Figure </w:t>
       </w:r>
@@ -6873,7 +6873,7 @@
       </w:pPr>
       <w:bookmarkStart w:id="44" w:name="_Ref212624216"/>
       <w:bookmarkStart w:id="45" w:name="_Ref212624587"/>
-      <w:bookmarkStart w:id="46" w:name="_Toc212624993"/>
+      <w:bookmarkStart w:id="46" w:name="_Toc212625544"/>
       <w:r>
         <w:lastRenderedPageBreak/>
         <w:t>Calibration by Metastability</w:t>
@@ -6976,7 +6976,7 @@
         <w:jc w:val="center"/>
       </w:pPr>
       <w:bookmarkStart w:id="47" w:name="_Ref212544142"/>
-      <w:bookmarkStart w:id="48" w:name="_Toc212625094"/>
+      <w:bookmarkStart w:id="48" w:name="_Toc212625570"/>
       <w:r>
         <w:t xml:space="preserve">Figure </w:t>
       </w:r>
@@ -7011,7 +7011,7 @@
       <w:pPr>
         <w:pStyle w:val="Heading2"/>
       </w:pPr>
-      <w:bookmarkStart w:id="49" w:name="_Toc212624994"/>
+      <w:bookmarkStart w:id="49" w:name="_Toc212625545"/>
       <w:r>
         <w:t>DAC Calibration Firmware</w:t>
       </w:r>
@@ -7178,7 +7178,7 @@
         <w:jc w:val="center"/>
       </w:pPr>
       <w:bookmarkStart w:id="50" w:name="_Ref212548729"/>
-      <w:bookmarkStart w:id="51" w:name="_Toc212625095"/>
+      <w:bookmarkStart w:id="51" w:name="_Toc212625571"/>
       <w:r>
         <w:t xml:space="preserve">Figure </w:t>
       </w:r>
@@ -7258,7 +7258,7 @@
         <w:pStyle w:val="Caption"/>
         <w:jc w:val="center"/>
       </w:pPr>
-      <w:bookmarkStart w:id="52" w:name="_Toc212625096"/>
+      <w:bookmarkStart w:id="52" w:name="_Toc212625572"/>
       <w:r>
         <w:t xml:space="preserve">Figure </w:t>
       </w:r>
@@ -7597,7 +7597,7 @@
       <w:pPr>
         <w:pStyle w:val="Heading2"/>
       </w:pPr>
-      <w:bookmarkStart w:id="53" w:name="_Toc212624995"/>
+      <w:bookmarkStart w:id="53" w:name="_Toc212625546"/>
       <w:r>
         <w:t>DAC Setup and Initial Measurements</w:t>
       </w:r>
@@ -7651,7 +7651,7 @@
       <w:pPr>
         <w:pStyle w:val="Heading3"/>
       </w:pPr>
-      <w:bookmarkStart w:id="54" w:name="_Toc212624996"/>
+      <w:bookmarkStart w:id="54" w:name="_Toc212625547"/>
       <w:r>
         <w:lastRenderedPageBreak/>
         <w:t>Preparation</w:t>
@@ -7770,7 +7770,7 @@
         <w:jc w:val="center"/>
       </w:pPr>
       <w:bookmarkStart w:id="55" w:name="_Ref212547497"/>
-      <w:bookmarkStart w:id="56" w:name="_Toc212625097"/>
+      <w:bookmarkStart w:id="56" w:name="_Toc212625573"/>
       <w:r>
         <w:t xml:space="preserve">Figure </w:t>
       </w:r>
@@ -9263,7 +9263,7 @@
       <w:pPr>
         <w:pStyle w:val="Heading3"/>
       </w:pPr>
-      <w:bookmarkStart w:id="59" w:name="_Toc212624997"/>
+      <w:bookmarkStart w:id="59" w:name="_Toc212625548"/>
       <w:r>
         <w:lastRenderedPageBreak/>
         <w:t>Results</w:t>
@@ -10833,7 +10833,7 @@
       <w:pPr>
         <w:pStyle w:val="Heading2"/>
       </w:pPr>
-      <w:bookmarkStart w:id="62" w:name="_Toc212624998"/>
+      <w:bookmarkStart w:id="62" w:name="_Toc212625549"/>
       <w:r>
         <w:t>DAC Compensation Setup</w:t>
       </w:r>
@@ -11754,7 +11754,7 @@
       <w:pPr>
         <w:pStyle w:val="Heading2"/>
       </w:pPr>
-      <w:bookmarkStart w:id="64" w:name="_Toc212624999"/>
+      <w:bookmarkStart w:id="64" w:name="_Toc212625550"/>
       <w:r>
         <w:t xml:space="preserve">Compensation </w:t>
       </w:r>
@@ -11918,7 +11918,7 @@
       </w:pPr>
       <w:bookmarkStart w:id="65" w:name="_Ref212554758"/>
       <w:bookmarkStart w:id="66" w:name="_Ref212554743"/>
-      <w:bookmarkStart w:id="67" w:name="_Toc212625098"/>
+      <w:bookmarkStart w:id="67" w:name="_Toc212625574"/>
       <w:r>
         <w:t xml:space="preserve">Figure </w:t>
       </w:r>
@@ -12012,7 +12012,7 @@
         <w:jc w:val="center"/>
       </w:pPr>
       <w:bookmarkStart w:id="68" w:name="_Ref212554763"/>
-      <w:bookmarkStart w:id="69" w:name="_Toc212625099"/>
+      <w:bookmarkStart w:id="69" w:name="_Toc212625575"/>
       <w:r>
         <w:t xml:space="preserve">Figure </w:t>
       </w:r>
@@ -12106,7 +12106,7 @@
         <w:jc w:val="center"/>
       </w:pPr>
       <w:bookmarkStart w:id="70" w:name="_Ref212554769"/>
-      <w:bookmarkStart w:id="71" w:name="_Toc212625100"/>
+      <w:bookmarkStart w:id="71" w:name="_Toc212625576"/>
       <w:r>
         <w:t xml:space="preserve">Figure </w:t>
       </w:r>
@@ -12155,7 +12155,7 @@
       <w:pPr>
         <w:pStyle w:val="Heading1"/>
       </w:pPr>
-      <w:bookmarkStart w:id="72" w:name="_Toc212625000"/>
+      <w:bookmarkStart w:id="72" w:name="_Toc212625551"/>
       <w:r>
         <w:t xml:space="preserve">ADC Acquisition </w:t>
       </w:r>
@@ -12336,7 +12336,7 @@
         <w:jc w:val="center"/>
       </w:pPr>
       <w:bookmarkStart w:id="73" w:name="_Ref212555466"/>
-      <w:bookmarkStart w:id="74" w:name="_Toc212625101"/>
+      <w:bookmarkStart w:id="74" w:name="_Toc212625577"/>
       <w:r>
         <w:t xml:space="preserve">Figure </w:t>
       </w:r>
@@ -12368,7 +12368,7 @@
       <w:pPr>
         <w:pStyle w:val="Heading1"/>
       </w:pPr>
-      <w:bookmarkStart w:id="75" w:name="_Toc212625001"/>
+      <w:bookmarkStart w:id="75" w:name="_Toc212625552"/>
       <w:r>
         <w:t>Metastable Sample Region</w:t>
       </w:r>
@@ -12489,7 +12489,7 @@
         <w:jc w:val="center"/>
       </w:pPr>
       <w:bookmarkStart w:id="76" w:name="_Ref212556301"/>
-      <w:bookmarkStart w:id="77" w:name="_Toc212625102"/>
+      <w:bookmarkStart w:id="77" w:name="_Toc212625578"/>
       <w:r>
         <w:t xml:space="preserve">Figure </w:t>
       </w:r>
@@ -12521,7 +12521,7 @@
       <w:pPr>
         <w:pStyle w:val="Heading1"/>
       </w:pPr>
-      <w:bookmarkStart w:id="78" w:name="_Toc212625002"/>
+      <w:bookmarkStart w:id="78" w:name="_Toc212625553"/>
       <w:r>
         <w:t>Results</w:t>
       </w:r>
@@ -12648,7 +12648,7 @@
         <w:jc w:val="center"/>
       </w:pPr>
       <w:bookmarkStart w:id="79" w:name="_Ref212556548"/>
-      <w:bookmarkStart w:id="80" w:name="_Toc212625103"/>
+      <w:bookmarkStart w:id="80" w:name="_Toc212625579"/>
       <w:r>
         <w:t xml:space="preserve">Figure </w:t>
       </w:r>
@@ -12777,7 +12777,7 @@
         <w:jc w:val="center"/>
       </w:pPr>
       <w:bookmarkStart w:id="81" w:name="_Ref212556683"/>
-      <w:bookmarkStart w:id="82" w:name="_Toc212625104"/>
+      <w:bookmarkStart w:id="82" w:name="_Toc212625580"/>
       <w:r>
         <w:t xml:space="preserve">Figure </w:t>
       </w:r>
@@ -12823,7 +12823,7 @@
       <w:pPr>
         <w:pStyle w:val="Heading1"/>
       </w:pPr>
-      <w:bookmarkStart w:id="83" w:name="_Toc212625003"/>
+      <w:bookmarkStart w:id="83" w:name="_Toc212625554"/>
       <w:r>
         <w:lastRenderedPageBreak/>
         <w:t>Conclusion</w:t>
@@ -12866,7 +12866,7 @@
       <w:pPr>
         <w:pStyle w:val="Heading1"/>
       </w:pPr>
-      <w:bookmarkStart w:id="84" w:name="_Toc212625004"/>
+      <w:bookmarkStart w:id="84" w:name="_Toc212625555"/>
       <w:r>
         <w:t>Recommendations for Future Research</w:t>
       </w:r>
@@ -12884,7 +12884,7 @@
       <w:pPr>
         <w:pStyle w:val="Heading2"/>
       </w:pPr>
-      <w:bookmarkStart w:id="85" w:name="_Toc212625005"/>
+      <w:bookmarkStart w:id="85" w:name="_Toc212625556"/>
       <w:r>
         <w:t>Improve Firmware IP Cores</w:t>
       </w:r>
@@ -12910,7 +12910,7 @@
       <w:pPr>
         <w:pStyle w:val="Heading2"/>
       </w:pPr>
-      <w:bookmarkStart w:id="86" w:name="_Toc212625006"/>
+      <w:bookmarkStart w:id="86" w:name="_Toc212625557"/>
       <w:r>
         <w:t>Automate the Calibration Process</w:t>
       </w:r>
@@ -13116,7 +13116,7 @@
       <w:pPr>
         <w:pStyle w:val="Heading2"/>
       </w:pPr>
-      <w:bookmarkStart w:id="87" w:name="_Toc212625007"/>
+      <w:bookmarkStart w:id="87" w:name="_Toc212625558"/>
       <w:r>
         <w:t>Development of a Successive Approximation ADC</w:t>
       </w:r>
@@ -13134,7 +13134,7 @@
       <w:pPr>
         <w:pStyle w:val="Heading2"/>
       </w:pPr>
-      <w:bookmarkStart w:id="88" w:name="_Toc212625008"/>
+      <w:bookmarkStart w:id="88" w:name="_Toc212625559"/>
       <w:r>
         <w:t>Test Higher Sampling Frequencies</w:t>
       </w:r>
@@ -13161,7 +13161,7 @@
       <w:pPr>
         <w:pStyle w:val="Heading2"/>
       </w:pPr>
-      <w:bookmarkStart w:id="89" w:name="_Toc212625009"/>
+      <w:bookmarkStart w:id="89" w:name="_Toc212625560"/>
       <w:r>
         <w:t>Development of Robust Sampling during Metastable Region</w:t>
       </w:r>
@@ -13187,7 +13187,7 @@
       <w:pPr>
         <w:pStyle w:val="Heading2"/>
       </w:pPr>
-      <w:bookmarkStart w:id="90" w:name="_Toc212625010"/>
+      <w:bookmarkStart w:id="90" w:name="_Toc212625561"/>
       <w:r>
         <w:t>Calibration by Metastability</w:t>
       </w:r>
@@ -13279,7 +13279,7 @@
       <w:pPr>
         <w:pStyle w:val="Heading1"/>
       </w:pPr>
-      <w:bookmarkStart w:id="91" w:name="_Toc212625011"/>
+      <w:bookmarkStart w:id="91" w:name="_Toc212625562"/>
       <w:r>
         <w:t>Project Resources</w:t>
       </w:r>
@@ -13310,7 +13310,7 @@
       <w:pPr>
         <w:pStyle w:val="Heading1"/>
       </w:pPr>
-      <w:bookmarkStart w:id="92" w:name="_Toc212625012"/>
+      <w:bookmarkStart w:id="92" w:name="_Toc212625563"/>
       <w:r>
         <w:t>References</w:t>
       </w:r>
@@ -14258,10 +14258,10 @@
               <w:sz w:val="32"/>
             </w:rPr>
             <w:drawing>
-              <wp:inline distT="0" distB="0" distL="0" distR="0" wp14:anchorId="2F7DD91F" wp14:editId="09FF5048">
+              <wp:inline distT="0" distB="0" distL="0" distR="0" wp14:anchorId="02675394" wp14:editId="50FE137B">
                 <wp:extent cx="1620000" cy="502249"/>
                 <wp:effectExtent l="0" t="0" r="0" b="0"/>
-                <wp:docPr id="24" name="Picture 24"/>
+                <wp:docPr id="25" name="Picture 25"/>
                 <wp:cNvGraphicFramePr>
                   <a:graphicFrameLocks xmlns:a="http://schemas.openxmlformats.org/drawingml/2006/main" noChangeAspect="1"/>
                 </wp:cNvGraphicFramePr>

</xml_diff>